<commit_message>
Finished the standard implementation for part 1 of the research project The paper and the application are at their final state for this stage
</commit_message>
<xml_diff>
--- a/00_paper/Studienarbeit/Archiv/Tests/Testfälle_Colony.docx
+++ b/00_paper/Studienarbeit/Archiv/Tests/Testfälle_Colony.docx
@@ -91,21 +91,7 @@
               <w:rPr>
                 <w:sz w:val="22"/>
               </w:rPr>
-              <w:t xml:space="preserve">Parametrisierter </w:t>
-            </w:r>
-            <w:proofErr w:type="spellStart"/>
-            <w:r>
-              <w:rPr>
-                <w:sz w:val="22"/>
-              </w:rPr>
-              <w:t>JUnit</w:t>
-            </w:r>
-            <w:proofErr w:type="spellEnd"/>
-            <w:r>
-              <w:rPr>
-                <w:sz w:val="22"/>
-              </w:rPr>
-              <w:t>-Test</w:t>
+              <w:t>Parametrisierter JUnit-Test</w:t>
             </w:r>
           </w:p>
         </w:tc>
@@ -186,67 +172,33 @@
                 <w:lang w:val="en-US"/>
               </w:rPr>
             </w:pPr>
-            <w:proofErr w:type="spellStart"/>
-            <w:proofErr w:type="gramStart"/>
             <w:r>
               <w:rPr>
                 <w:sz w:val="22"/>
                 <w:lang w:val="en-US"/>
               </w:rPr>
-              <w:t>updatePheromone</w:t>
-            </w:r>
-            <w:proofErr w:type="spellEnd"/>
+              <w:t>updatePheromone(City a, City b</w:t>
+            </w:r>
             <w:r>
               <w:rPr>
                 <w:sz w:val="22"/>
                 <w:lang w:val="en-US"/>
               </w:rPr>
-              <w:t>(</w:t>
-            </w:r>
-            <w:proofErr w:type="gramEnd"/>
-            <w:r>
+              <w:t>, double pLevel)</w:t>
+            </w:r>
+          </w:p>
+          <w:p>
+            <w:pPr>
               <w:rPr>
                 <w:sz w:val="22"/>
                 <w:lang w:val="en-US"/>
               </w:rPr>
-              <w:t>City a, City b</w:t>
-            </w:r>
+            </w:pPr>
             <w:r>
               <w:rPr>
                 <w:sz w:val="22"/>
                 <w:lang w:val="en-US"/>
               </w:rPr>
-              <w:t xml:space="preserve">, double </w:t>
-            </w:r>
-            <w:proofErr w:type="spellStart"/>
-            <w:r>
-              <w:rPr>
-                <w:sz w:val="22"/>
-                <w:lang w:val="en-US"/>
-              </w:rPr>
-              <w:t>pLevel</w:t>
-            </w:r>
-            <w:proofErr w:type="spellEnd"/>
-            <w:r>
-              <w:rPr>
-                <w:sz w:val="22"/>
-                <w:lang w:val="en-US"/>
-              </w:rPr>
-              <w:t>)</w:t>
-            </w:r>
-          </w:p>
-          <w:p>
-            <w:pPr>
-              <w:rPr>
-                <w:sz w:val="22"/>
-                <w:lang w:val="en-US"/>
-              </w:rPr>
-            </w:pPr>
-            <w:r>
-              <w:rPr>
-                <w:sz w:val="22"/>
-                <w:lang w:val="en-US"/>
-              </w:rPr>
               <w:t>Adds the given value to the value in the matrix between a and b</w:t>
             </w:r>
           </w:p>
@@ -287,19 +239,11 @@
                 <w:sz w:val="22"/>
               </w:rPr>
             </w:pPr>
-            <w:proofErr w:type="spellStart"/>
-            <w:r>
-              <w:rPr>
-                <w:sz w:val="22"/>
-              </w:rPr>
-              <w:t>Pheromonmatrix</w:t>
-            </w:r>
-            <w:proofErr w:type="spellEnd"/>
-            <w:r>
-              <w:rPr>
-                <w:sz w:val="22"/>
-              </w:rPr>
-              <w:t xml:space="preserve"> ist mit 1 normalisiert</w:t>
+            <w:r>
+              <w:rPr>
+                <w:sz w:val="22"/>
+              </w:rPr>
+              <w:t>Pheromonmatrix ist mit 1 normalisiert</w:t>
             </w:r>
           </w:p>
         </w:tc>
@@ -339,19 +283,11 @@
                 <w:sz w:val="22"/>
               </w:rPr>
             </w:pPr>
-            <w:proofErr w:type="gramStart"/>
-            <w:r>
-              <w:rPr>
-                <w:sz w:val="22"/>
-              </w:rPr>
-              <w:t>City(</w:t>
-            </w:r>
-            <w:proofErr w:type="gramEnd"/>
-            <w:r>
-              <w:rPr>
-                <w:sz w:val="22"/>
-              </w:rPr>
-              <w:t>1), City(2</w:t>
+            <w:r>
+              <w:rPr>
+                <w:sz w:val="22"/>
+              </w:rPr>
+              <w:t>City(1), City(2</w:t>
             </w:r>
             <w:r>
               <w:rPr>
@@ -565,21 +501,7 @@
               <w:rPr>
                 <w:sz w:val="22"/>
               </w:rPr>
-              <w:t xml:space="preserve">Parametrisierter </w:t>
-            </w:r>
-            <w:proofErr w:type="spellStart"/>
-            <w:r>
-              <w:rPr>
-                <w:sz w:val="22"/>
-              </w:rPr>
-              <w:t>JUnit</w:t>
-            </w:r>
-            <w:proofErr w:type="spellEnd"/>
-            <w:r>
-              <w:rPr>
-                <w:sz w:val="22"/>
-              </w:rPr>
-              <w:t>-Test</w:t>
+              <w:t>Parametrisierter JUnit-Test</w:t>
             </w:r>
           </w:p>
         </w:tc>
@@ -659,22 +581,69 @@
                 <w:sz w:val="22"/>
               </w:rPr>
             </w:pPr>
-            <w:proofErr w:type="spellStart"/>
-            <w:proofErr w:type="gramStart"/>
-            <w:r>
-              <w:rPr>
-                <w:sz w:val="22"/>
-              </w:rPr>
-              <w:t>initPheromone</w:t>
-            </w:r>
-            <w:proofErr w:type="spellEnd"/>
-            <w:r>
-              <w:rPr>
-                <w:sz w:val="22"/>
-              </w:rPr>
-              <w:t>(</w:t>
-            </w:r>
-            <w:proofErr w:type="gramEnd"/>
+            <w:r>
+              <w:rPr>
+                <w:sz w:val="22"/>
+              </w:rPr>
+              <w:t>initPheromone()</w:t>
+            </w:r>
+          </w:p>
+          <w:p>
+            <w:pPr>
+              <w:rPr>
+                <w:sz w:val="22"/>
+              </w:rPr>
+            </w:pPr>
+            <w:r>
+              <w:rPr>
+                <w:sz w:val="22"/>
+              </w:rPr>
+              <w:t>Die Pheromonmatrix muss in der Größe der Distanzmatrix von Landscape mit je 1 als Pheromonwert initialisiert werden</w:t>
+            </w:r>
+          </w:p>
+        </w:tc>
+      </w:tr>
+      <w:tr>
+        <w:tc>
+          <w:tcPr>
+            <w:tcW w:w="2405" w:type="dxa"/>
+          </w:tcPr>
+          <w:p>
+            <w:pPr>
+              <w:keepNext/>
+              <w:keepLines/>
+              <w:rPr>
+                <w:b/>
+                <w:sz w:val="22"/>
+              </w:rPr>
+            </w:pPr>
+            <w:r>
+              <w:rPr>
+                <w:b/>
+                <w:sz w:val="22"/>
+              </w:rPr>
+              <w:t>Vorbedingung</w:t>
+            </w:r>
+          </w:p>
+        </w:tc>
+        <w:tc>
+          <w:tcPr>
+            <w:tcW w:w="6657" w:type="dxa"/>
+          </w:tcPr>
+          <w:p>
+            <w:pPr>
+              <w:keepNext/>
+              <w:keepLines/>
+              <w:rPr>
+                <w:sz w:val="22"/>
+              </w:rPr>
+            </w:pPr>
+            <w:r>
+              <w:rPr>
+                <w:sz w:val="22"/>
+              </w:rPr>
+              <w:t>City(1), City(2</w:t>
+            </w:r>
             <w:r>
               <w:rPr>
                 <w:sz w:val="22"/>
@@ -682,119 +651,6 @@
               <w:t>)</w:t>
             </w:r>
           </w:p>
-          <w:p>
-            <w:pPr>
-              <w:rPr>
-                <w:sz w:val="22"/>
-              </w:rPr>
-            </w:pPr>
-            <w:r>
-              <w:rPr>
-                <w:sz w:val="22"/>
-              </w:rPr>
-              <w:t xml:space="preserve">Die </w:t>
-            </w:r>
-            <w:proofErr w:type="spellStart"/>
-            <w:r>
-              <w:rPr>
-                <w:sz w:val="22"/>
-              </w:rPr>
-              <w:t>Pheromonmatrix</w:t>
-            </w:r>
-            <w:proofErr w:type="spellEnd"/>
-            <w:r>
-              <w:rPr>
-                <w:sz w:val="22"/>
-              </w:rPr>
-              <w:t xml:space="preserve"> muss in der Größe der Distanzmatrix von </w:t>
-            </w:r>
-            <w:proofErr w:type="spellStart"/>
-            <w:r>
-              <w:rPr>
-                <w:sz w:val="22"/>
-              </w:rPr>
-              <w:t>Landscape</w:t>
-            </w:r>
-            <w:proofErr w:type="spellEnd"/>
-            <w:r>
-              <w:rPr>
-                <w:sz w:val="22"/>
-              </w:rPr>
-              <w:t xml:space="preserve"> mit je 1 als </w:t>
-            </w:r>
-            <w:proofErr w:type="spellStart"/>
-            <w:r>
-              <w:rPr>
-                <w:sz w:val="22"/>
-              </w:rPr>
-              <w:t>Pheromonwert</w:t>
-            </w:r>
-            <w:proofErr w:type="spellEnd"/>
-            <w:r>
-              <w:rPr>
-                <w:sz w:val="22"/>
-              </w:rPr>
-              <w:t xml:space="preserve"> initialisiert werden</w:t>
-            </w:r>
-          </w:p>
-        </w:tc>
-      </w:tr>
-      <w:tr>
-        <w:tc>
-          <w:tcPr>
-            <w:tcW w:w="2405" w:type="dxa"/>
-          </w:tcPr>
-          <w:p>
-            <w:pPr>
-              <w:keepNext/>
-              <w:keepLines/>
-              <w:rPr>
-                <w:b/>
-                <w:sz w:val="22"/>
-              </w:rPr>
-            </w:pPr>
-            <w:r>
-              <w:rPr>
-                <w:b/>
-                <w:sz w:val="22"/>
-              </w:rPr>
-              <w:t>Vorbedingung</w:t>
-            </w:r>
-          </w:p>
-        </w:tc>
-        <w:tc>
-          <w:tcPr>
-            <w:tcW w:w="6657" w:type="dxa"/>
-          </w:tcPr>
-          <w:p>
-            <w:pPr>
-              <w:keepNext/>
-              <w:keepLines/>
-              <w:rPr>
-                <w:sz w:val="22"/>
-              </w:rPr>
-            </w:pPr>
-            <w:proofErr w:type="gramStart"/>
-            <w:r>
-              <w:rPr>
-                <w:sz w:val="22"/>
-              </w:rPr>
-              <w:t>City(</w:t>
-            </w:r>
-            <w:proofErr w:type="gramEnd"/>
-            <w:r>
-              <w:rPr>
-                <w:sz w:val="22"/>
-              </w:rPr>
-              <w:t>1), City(2</w:t>
-            </w:r>
-            <w:r>
-              <w:rPr>
-                <w:sz w:val="22"/>
-              </w:rPr>
-              <w:t>)</w:t>
-            </w:r>
-          </w:p>
         </w:tc>
       </w:tr>
       <w:tr>
@@ -883,83 +739,33 @@
               <w:rPr>
                 <w:sz w:val="22"/>
               </w:rPr>
-              <w:t xml:space="preserve">Größe der </w:t>
-            </w:r>
-            <w:proofErr w:type="spellStart"/>
-            <w:r>
-              <w:rPr>
-                <w:sz w:val="22"/>
-              </w:rPr>
-              <w:t>Pheromonmatrix</w:t>
-            </w:r>
-            <w:proofErr w:type="spellEnd"/>
-            <w:r>
-              <w:rPr>
-                <w:sz w:val="22"/>
-              </w:rPr>
-              <w:t xml:space="preserve"> == 2</w:t>
-            </w:r>
-          </w:p>
-          <w:p>
-            <w:pPr>
-              <w:rPr>
-                <w:sz w:val="22"/>
-              </w:rPr>
-            </w:pPr>
-            <w:r>
-              <w:rPr>
-                <w:sz w:val="22"/>
-              </w:rPr>
-              <w:t xml:space="preserve">Kolonie erkennt </w:t>
-            </w:r>
-            <w:proofErr w:type="spellStart"/>
-            <w:r>
-              <w:rPr>
-                <w:sz w:val="22"/>
-              </w:rPr>
-              <w:t>Pheromonmatrix</w:t>
-            </w:r>
-            <w:proofErr w:type="spellEnd"/>
-            <w:r>
-              <w:rPr>
-                <w:sz w:val="22"/>
-              </w:rPr>
-              <w:t xml:space="preserve"> als initialisiert</w:t>
-            </w:r>
-          </w:p>
-          <w:p>
-            <w:pPr>
-              <w:rPr>
-                <w:sz w:val="22"/>
-              </w:rPr>
-            </w:pPr>
-            <w:proofErr w:type="spellStart"/>
-            <w:r>
-              <w:rPr>
-                <w:sz w:val="22"/>
-              </w:rPr>
-              <w:t>Pheromonwert</w:t>
-            </w:r>
-            <w:proofErr w:type="spellEnd"/>
-            <w:r>
-              <w:rPr>
-                <w:sz w:val="22"/>
-              </w:rPr>
-              <w:t xml:space="preserve"> zwischen </w:t>
-            </w:r>
-            <w:proofErr w:type="gramStart"/>
-            <w:r>
-              <w:rPr>
-                <w:sz w:val="22"/>
-              </w:rPr>
-              <w:t>City(</w:t>
-            </w:r>
-            <w:proofErr w:type="gramEnd"/>
-            <w:r>
-              <w:rPr>
-                <w:sz w:val="22"/>
-              </w:rPr>
-              <w:t>1) und City(2) == 1</w:t>
+              <w:t>Größe der Pheromonmatrix == 2</w:t>
+            </w:r>
+          </w:p>
+          <w:p>
+            <w:pPr>
+              <w:rPr>
+                <w:sz w:val="22"/>
+              </w:rPr>
+            </w:pPr>
+            <w:r>
+              <w:rPr>
+                <w:sz w:val="22"/>
+              </w:rPr>
+              <w:t>Kolonie erkennt Pheromonmatrix als initialisiert</w:t>
+            </w:r>
+          </w:p>
+          <w:p>
+            <w:pPr>
+              <w:rPr>
+                <w:sz w:val="22"/>
+              </w:rPr>
+            </w:pPr>
+            <w:r>
+              <w:rPr>
+                <w:sz w:val="22"/>
+              </w:rPr>
+              <w:t>Pheromonwert zwischen City(1) und City(2) == 1</w:t>
             </w:r>
           </w:p>
         </w:tc>
@@ -1001,84 +807,34 @@
               <w:rPr>
                 <w:sz w:val="22"/>
               </w:rPr>
-              <w:t xml:space="preserve">Größe der </w:t>
-            </w:r>
-            <w:proofErr w:type="spellStart"/>
-            <w:r>
-              <w:rPr>
-                <w:sz w:val="22"/>
-              </w:rPr>
-              <w:t>Pheromonmatrix</w:t>
-            </w:r>
-            <w:proofErr w:type="spellEnd"/>
-            <w:r>
-              <w:rPr>
-                <w:sz w:val="22"/>
-              </w:rPr>
-              <w:t xml:space="preserve"> == 2</w:t>
-            </w:r>
-          </w:p>
-          <w:p>
-            <w:pPr>
-              <w:rPr>
-                <w:sz w:val="22"/>
-              </w:rPr>
-            </w:pPr>
-            <w:r>
-              <w:rPr>
-                <w:sz w:val="22"/>
-              </w:rPr>
-              <w:t xml:space="preserve">Kolonie erkennt </w:t>
-            </w:r>
-            <w:proofErr w:type="spellStart"/>
-            <w:r>
-              <w:rPr>
-                <w:sz w:val="22"/>
-              </w:rPr>
-              <w:t>Pheromonmatrix</w:t>
-            </w:r>
-            <w:proofErr w:type="spellEnd"/>
-            <w:r>
-              <w:rPr>
-                <w:sz w:val="22"/>
-              </w:rPr>
-              <w:t xml:space="preserve"> als initialisiert</w:t>
-            </w:r>
-          </w:p>
-          <w:p>
-            <w:pPr>
-              <w:rPr>
-                <w:b/>
-                <w:sz w:val="22"/>
-              </w:rPr>
-            </w:pPr>
-            <w:proofErr w:type="spellStart"/>
-            <w:r>
-              <w:rPr>
-                <w:sz w:val="22"/>
-              </w:rPr>
-              <w:t>Pheromonwert</w:t>
-            </w:r>
-            <w:proofErr w:type="spellEnd"/>
-            <w:r>
-              <w:rPr>
-                <w:sz w:val="22"/>
-              </w:rPr>
-              <w:t xml:space="preserve"> zwischen </w:t>
-            </w:r>
-            <w:proofErr w:type="gramStart"/>
-            <w:r>
-              <w:rPr>
-                <w:sz w:val="22"/>
-              </w:rPr>
-              <w:t>City(</w:t>
-            </w:r>
-            <w:proofErr w:type="gramEnd"/>
-            <w:r>
-              <w:rPr>
-                <w:sz w:val="22"/>
-              </w:rPr>
-              <w:t>1) und City(2) == 1</w:t>
+              <w:t>Größe der Pheromonmatrix == 2</w:t>
+            </w:r>
+          </w:p>
+          <w:p>
+            <w:pPr>
+              <w:rPr>
+                <w:sz w:val="22"/>
+              </w:rPr>
+            </w:pPr>
+            <w:r>
+              <w:rPr>
+                <w:sz w:val="22"/>
+              </w:rPr>
+              <w:t>Kolonie erkennt Pheromonmatrix als initialisiert</w:t>
+            </w:r>
+          </w:p>
+          <w:p>
+            <w:pPr>
+              <w:rPr>
+                <w:b/>
+                <w:sz w:val="22"/>
+              </w:rPr>
+            </w:pPr>
+            <w:r>
+              <w:rPr>
+                <w:sz w:val="22"/>
+              </w:rPr>
+              <w:t>Pheromonwert zwischen City(1) und City(2) == 1</w:t>
             </w:r>
           </w:p>
           <w:p>
@@ -1194,21 +950,7 @@
               <w:rPr>
                 <w:sz w:val="22"/>
               </w:rPr>
-              <w:t xml:space="preserve">Parametrisierter </w:t>
-            </w:r>
-            <w:proofErr w:type="spellStart"/>
-            <w:r>
-              <w:rPr>
-                <w:sz w:val="22"/>
-              </w:rPr>
-              <w:t>JUnit</w:t>
-            </w:r>
-            <w:proofErr w:type="spellEnd"/>
-            <w:r>
-              <w:rPr>
-                <w:sz w:val="22"/>
-              </w:rPr>
-              <w:t>-Test</w:t>
+              <w:t>Parametrisierter JUnit-Test</w:t>
             </w:r>
           </w:p>
         </w:tc>
@@ -1288,82 +1030,24 @@
                 <w:sz w:val="22"/>
               </w:rPr>
             </w:pPr>
-            <w:proofErr w:type="spellStart"/>
-            <w:proofErr w:type="gramStart"/>
-            <w:r>
-              <w:rPr>
-                <w:sz w:val="22"/>
-              </w:rPr>
-              <w:t>initPheromone</w:t>
-            </w:r>
-            <w:proofErr w:type="spellEnd"/>
-            <w:r>
-              <w:rPr>
-                <w:sz w:val="22"/>
-              </w:rPr>
-              <w:t>(</w:t>
-            </w:r>
-            <w:proofErr w:type="gramEnd"/>
-            <w:r>
-              <w:rPr>
-                <w:sz w:val="22"/>
-              </w:rPr>
-              <w:t>)</w:t>
-            </w:r>
-          </w:p>
-          <w:p>
-            <w:pPr>
-              <w:rPr>
-                <w:sz w:val="22"/>
-              </w:rPr>
-            </w:pPr>
-            <w:r>
-              <w:rPr>
-                <w:sz w:val="22"/>
-              </w:rPr>
-              <w:t xml:space="preserve">Die </w:t>
-            </w:r>
-            <w:proofErr w:type="spellStart"/>
-            <w:r>
-              <w:rPr>
-                <w:sz w:val="22"/>
-              </w:rPr>
-              <w:t>Pheromonmatrix</w:t>
-            </w:r>
-            <w:proofErr w:type="spellEnd"/>
-            <w:r>
-              <w:rPr>
-                <w:sz w:val="22"/>
-              </w:rPr>
-              <w:t xml:space="preserve"> muss in der Größe der Distanzmatrix von </w:t>
-            </w:r>
-            <w:proofErr w:type="spellStart"/>
-            <w:r>
-              <w:rPr>
-                <w:sz w:val="22"/>
-              </w:rPr>
-              <w:t>Landscape</w:t>
-            </w:r>
-            <w:proofErr w:type="spellEnd"/>
-            <w:r>
-              <w:rPr>
-                <w:sz w:val="22"/>
-              </w:rPr>
-              <w:t xml:space="preserve"> mit je 1 als </w:t>
-            </w:r>
-            <w:proofErr w:type="spellStart"/>
-            <w:r>
-              <w:rPr>
-                <w:sz w:val="22"/>
-              </w:rPr>
-              <w:t>Pheromonwert</w:t>
-            </w:r>
-            <w:proofErr w:type="spellEnd"/>
-            <w:r>
-              <w:rPr>
-                <w:sz w:val="22"/>
-              </w:rPr>
-              <w:t xml:space="preserve"> initialisiert werden</w:t>
+            <w:r>
+              <w:rPr>
+                <w:sz w:val="22"/>
+              </w:rPr>
+              <w:t>initPheromone()</w:t>
+            </w:r>
+          </w:p>
+          <w:p>
+            <w:pPr>
+              <w:rPr>
+                <w:sz w:val="22"/>
+              </w:rPr>
+            </w:pPr>
+            <w:r>
+              <w:rPr>
+                <w:sz w:val="22"/>
+              </w:rPr>
+              <w:t>Die Pheromonmatrix muss in der Größe der Distanzmatrix von Landscape mit je 1 als Pheromonwert initialisiert werden</w:t>
             </w:r>
           </w:p>
         </w:tc>
@@ -1494,19 +1178,11 @@
                 <w:sz w:val="22"/>
               </w:rPr>
             </w:pPr>
-            <w:proofErr w:type="spellStart"/>
-            <w:r>
-              <w:rPr>
-                <w:sz w:val="22"/>
-              </w:rPr>
-              <w:t>PheromoneInitializationException</w:t>
-            </w:r>
-            <w:proofErr w:type="spellEnd"/>
-            <w:r>
-              <w:rPr>
-                <w:sz w:val="22"/>
-              </w:rPr>
-              <w:t xml:space="preserve"> wird </w:t>
+            <w:r>
+              <w:rPr>
+                <w:sz w:val="22"/>
+              </w:rPr>
+              <w:t xml:space="preserve">PheromoneInitializationException wird </w:t>
             </w:r>
             <w:r>
               <w:rPr>
@@ -1551,19 +1227,11 @@
                 <w:sz w:val="22"/>
               </w:rPr>
             </w:pPr>
-            <w:proofErr w:type="spellStart"/>
-            <w:r>
-              <w:rPr>
-                <w:sz w:val="22"/>
-              </w:rPr>
-              <w:t>PheromoneInitializationException</w:t>
-            </w:r>
-            <w:proofErr w:type="spellEnd"/>
-            <w:r>
-              <w:rPr>
-                <w:sz w:val="22"/>
-              </w:rPr>
-              <w:t xml:space="preserve"> wird </w:t>
+            <w:r>
+              <w:rPr>
+                <w:sz w:val="22"/>
+              </w:rPr>
+              <w:t xml:space="preserve">PheromoneInitializationException wird </w:t>
             </w:r>
             <w:r>
               <w:rPr>
@@ -1685,21 +1353,7 @@
               <w:rPr>
                 <w:sz w:val="22"/>
               </w:rPr>
-              <w:t xml:space="preserve">Parametrisierter </w:t>
-            </w:r>
-            <w:proofErr w:type="spellStart"/>
-            <w:r>
-              <w:rPr>
-                <w:sz w:val="22"/>
-              </w:rPr>
-              <w:t>JUnit</w:t>
-            </w:r>
-            <w:proofErr w:type="spellEnd"/>
-            <w:r>
-              <w:rPr>
-                <w:sz w:val="22"/>
-              </w:rPr>
-              <w:t>-Test</w:t>
+              <w:t>Parametrisierter JUnit-Test</w:t>
             </w:r>
           </w:p>
         </w:tc>
@@ -1779,27 +1433,11 @@
                 <w:sz w:val="22"/>
               </w:rPr>
             </w:pPr>
-            <w:proofErr w:type="spellStart"/>
-            <w:proofErr w:type="gramStart"/>
-            <w:r>
-              <w:rPr>
-                <w:sz w:val="22"/>
-              </w:rPr>
-              <w:t>initAnts</w:t>
-            </w:r>
-            <w:proofErr w:type="spellEnd"/>
-            <w:r>
-              <w:rPr>
-                <w:sz w:val="22"/>
-              </w:rPr>
-              <w:t>(</w:t>
-            </w:r>
-            <w:proofErr w:type="gramEnd"/>
-            <w:r>
-              <w:rPr>
-                <w:sz w:val="22"/>
-              </w:rPr>
-              <w:t>)</w:t>
+            <w:r>
+              <w:rPr>
+                <w:sz w:val="22"/>
+              </w:rPr>
+              <w:t>initAnts()</w:t>
             </w:r>
           </w:p>
           <w:p>
@@ -2107,21 +1745,7 @@
               <w:rPr>
                 <w:sz w:val="22"/>
               </w:rPr>
-              <w:t xml:space="preserve">Parametrisierter </w:t>
-            </w:r>
-            <w:proofErr w:type="spellStart"/>
-            <w:r>
-              <w:rPr>
-                <w:sz w:val="22"/>
-              </w:rPr>
-              <w:t>JUnit</w:t>
-            </w:r>
-            <w:proofErr w:type="spellEnd"/>
-            <w:r>
-              <w:rPr>
-                <w:sz w:val="22"/>
-              </w:rPr>
-              <w:t>-Test</w:t>
+              <w:t>Parametrisierter JUnit-Test</w:t>
             </w:r>
           </w:p>
         </w:tc>
@@ -2201,35 +1825,11 @@
                 <w:sz w:val="22"/>
               </w:rPr>
             </w:pPr>
-            <w:proofErr w:type="spellStart"/>
-            <w:proofErr w:type="gramStart"/>
-            <w:r>
-              <w:rPr>
-                <w:sz w:val="22"/>
-              </w:rPr>
-              <w:t>killAnt</w:t>
-            </w:r>
-            <w:proofErr w:type="spellEnd"/>
-            <w:r>
-              <w:rPr>
-                <w:sz w:val="22"/>
-              </w:rPr>
-              <w:t>(</w:t>
-            </w:r>
-            <w:proofErr w:type="spellStart"/>
-            <w:proofErr w:type="gramEnd"/>
-            <w:r>
-              <w:rPr>
-                <w:sz w:val="22"/>
-              </w:rPr>
-              <w:t>Ant</w:t>
-            </w:r>
-            <w:proofErr w:type="spellEnd"/>
-            <w:r>
-              <w:rPr>
-                <w:sz w:val="22"/>
-              </w:rPr>
-              <w:t xml:space="preserve"> a)</w:t>
+            <w:r>
+              <w:rPr>
+                <w:sz w:val="22"/>
+              </w:rPr>
+              <w:t>killAnt(Ant a)</w:t>
             </w:r>
           </w:p>
           <w:p>
@@ -2246,8 +1846,6 @@
             </w:r>
           </w:p>
         </w:tc>
-        <w:bookmarkStart w:id="0" w:name="_GoBack"/>
-        <w:bookmarkEnd w:id="0"/>
       </w:tr>
       <w:tr>
         <w:tc>
@@ -2290,152 +1888,201 @@
               </w:rPr>
               <w:t xml:space="preserve">Kolonie hat derzeit eine Liste </w:t>
             </w:r>
-            <w:proofErr w:type="spellStart"/>
             <w:r>
               <w:rPr>
                 <w:i/>
                 <w:sz w:val="22"/>
               </w:rPr>
+              <w:t xml:space="preserve">ants </w:t>
+            </w:r>
+            <w:r>
+              <w:rPr>
+                <w:sz w:val="22"/>
+              </w:rPr>
+              <w:t>von Ameisen</w:t>
+            </w:r>
+          </w:p>
+        </w:tc>
+      </w:tr>
+      <w:tr>
+        <w:tc>
+          <w:tcPr>
+            <w:tcW w:w="2405" w:type="dxa"/>
+          </w:tcPr>
+          <w:p>
+            <w:pPr>
+              <w:keepNext/>
+              <w:keepLines/>
+              <w:rPr>
+                <w:b/>
+                <w:sz w:val="22"/>
+              </w:rPr>
+            </w:pPr>
+            <w:r>
+              <w:rPr>
+                <w:b/>
+                <w:sz w:val="22"/>
+              </w:rPr>
+              <w:t>Eingaben</w:t>
+            </w:r>
+            <w:r>
+              <w:rPr>
+                <w:b/>
+                <w:sz w:val="22"/>
+              </w:rPr>
+              <w:t>µ</w:t>
+            </w:r>
+          </w:p>
+        </w:tc>
+        <w:tc>
+          <w:tcPr>
+            <w:tcW w:w="6657" w:type="dxa"/>
+          </w:tcPr>
+          <w:p>
+            <w:pPr>
+              <w:rPr>
+                <w:sz w:val="22"/>
+              </w:rPr>
+            </w:pPr>
+            <w:r>
+              <w:rPr>
+                <w:sz w:val="22"/>
+              </w:rPr>
+              <w:t xml:space="preserve">Erste Ameise aus </w:t>
+            </w:r>
+            <w:r>
+              <w:rPr>
+                <w:i/>
+                <w:sz w:val="22"/>
+              </w:rPr>
               <w:t>ants</w:t>
             </w:r>
-            <w:proofErr w:type="spellEnd"/>
+          </w:p>
+        </w:tc>
+      </w:tr>
+      <w:tr>
+        <w:tc>
+          <w:tcPr>
+            <w:tcW w:w="2405" w:type="dxa"/>
+          </w:tcPr>
+          <w:p>
+            <w:pPr>
+              <w:keepNext/>
+              <w:keepLines/>
+              <w:rPr>
+                <w:b/>
+                <w:sz w:val="22"/>
+              </w:rPr>
+            </w:pPr>
+            <w:r>
+              <w:rPr>
+                <w:b/>
+                <w:sz w:val="22"/>
+              </w:rPr>
+              <w:t>Erwartetess</w:t>
+            </w:r>
+            <w:r>
+              <w:rPr>
+                <w:b/>
+                <w:sz w:val="22"/>
+              </w:rPr>
+              <w:t xml:space="preserve"> Ergebnis</w:t>
+            </w:r>
+          </w:p>
+        </w:tc>
+        <w:tc>
+          <w:tcPr>
+            <w:tcW w:w="6657" w:type="dxa"/>
+          </w:tcPr>
+          <w:p>
+            <w:pPr>
+              <w:rPr>
+                <w:sz w:val="22"/>
+              </w:rPr>
+            </w:pPr>
             <w:r>
               <w:rPr>
                 <w:i/>
                 <w:sz w:val="22"/>
               </w:rPr>
+              <w:t>a</w:t>
+            </w:r>
+            <w:r>
+              <w:rPr>
+                <w:i/>
+                <w:sz w:val="22"/>
+              </w:rPr>
+              <w:t>nts</w:t>
+            </w:r>
+            <w:r>
+              <w:rPr>
+                <w:i/>
+                <w:sz w:val="22"/>
+              </w:rPr>
               <w:t xml:space="preserve"> </w:t>
             </w:r>
             <w:r>
               <w:rPr>
                 <w:sz w:val="22"/>
               </w:rPr>
-              <w:t>von Ameisen</w:t>
-            </w:r>
-          </w:p>
-        </w:tc>
-      </w:tr>
-      <w:tr>
-        <w:tc>
-          <w:tcPr>
-            <w:tcW w:w="2405" w:type="dxa"/>
-          </w:tcPr>
-          <w:p>
-            <w:pPr>
-              <w:keepNext/>
-              <w:keepLines/>
-              <w:rPr>
-                <w:b/>
-                <w:sz w:val="22"/>
-              </w:rPr>
-            </w:pPr>
-            <w:r>
-              <w:rPr>
-                <w:b/>
-                <w:sz w:val="22"/>
-              </w:rPr>
-              <w:t>Eingaben</w:t>
-            </w:r>
-            <w:r>
-              <w:rPr>
-                <w:b/>
-                <w:sz w:val="22"/>
-              </w:rPr>
-              <w:t>µ</w:t>
-            </w:r>
-          </w:p>
-        </w:tc>
-        <w:tc>
-          <w:tcPr>
-            <w:tcW w:w="6657" w:type="dxa"/>
-          </w:tcPr>
-          <w:p>
-            <w:pPr>
-              <w:rPr>
-                <w:sz w:val="22"/>
-              </w:rPr>
-            </w:pPr>
-            <w:r>
-              <w:rPr>
-                <w:sz w:val="22"/>
-              </w:rPr>
-              <w:t xml:space="preserve">Erste Ameise aus </w:t>
-            </w:r>
-            <w:proofErr w:type="spellStart"/>
+              <w:t>enthält nicht mehr die zuvor erste Ameise</w:t>
+            </w:r>
+          </w:p>
+        </w:tc>
+      </w:tr>
+      <w:tr>
+        <w:tc>
+          <w:tcPr>
+            <w:tcW w:w="2405" w:type="dxa"/>
+          </w:tcPr>
+          <w:p>
+            <w:pPr>
+              <w:keepNext/>
+              <w:keepLines/>
+              <w:rPr>
+                <w:b/>
+                <w:sz w:val="22"/>
+              </w:rPr>
+            </w:pPr>
+            <w:r>
+              <w:rPr>
+                <w:b/>
+                <w:sz w:val="22"/>
+              </w:rPr>
+              <w:t>Ergebnis</w:t>
+            </w:r>
+          </w:p>
+        </w:tc>
+        <w:tc>
+          <w:tcPr>
+            <w:tcW w:w="6657" w:type="dxa"/>
+          </w:tcPr>
+          <w:p>
+            <w:pPr>
+              <w:rPr>
+                <w:b/>
+                <w:sz w:val="22"/>
+              </w:rPr>
+            </w:pPr>
             <w:r>
               <w:rPr>
                 <w:i/>
                 <w:sz w:val="22"/>
               </w:rPr>
-              <w:t>ants</w:t>
-            </w:r>
-            <w:proofErr w:type="spellEnd"/>
-          </w:p>
-        </w:tc>
-      </w:tr>
-      <w:tr>
-        <w:tc>
-          <w:tcPr>
-            <w:tcW w:w="2405" w:type="dxa"/>
-          </w:tcPr>
-          <w:p>
-            <w:pPr>
-              <w:keepNext/>
-              <w:keepLines/>
-              <w:rPr>
-                <w:b/>
-                <w:sz w:val="22"/>
-              </w:rPr>
-            </w:pPr>
-            <w:proofErr w:type="spellStart"/>
-            <w:r>
-              <w:rPr>
-                <w:b/>
-                <w:sz w:val="22"/>
-              </w:rPr>
-              <w:t>Erwartetess</w:t>
-            </w:r>
-            <w:proofErr w:type="spellEnd"/>
-            <w:r>
-              <w:rPr>
-                <w:b/>
-                <w:sz w:val="22"/>
-              </w:rPr>
-              <w:t xml:space="preserve"> Ergebnis</w:t>
-            </w:r>
-          </w:p>
-        </w:tc>
-        <w:tc>
-          <w:tcPr>
-            <w:tcW w:w="6657" w:type="dxa"/>
-          </w:tcPr>
-          <w:p>
-            <w:pPr>
-              <w:rPr>
-                <w:sz w:val="22"/>
-              </w:rPr>
-            </w:pPr>
-            <w:proofErr w:type="spellStart"/>
+              <w:t>a</w:t>
+            </w:r>
             <w:r>
               <w:rPr>
                 <w:i/>
                 <w:sz w:val="22"/>
               </w:rPr>
-              <w:t>a</w:t>
+              <w:t>nts</w:t>
             </w:r>
             <w:r>
               <w:rPr>
                 <w:i/>
                 <w:sz w:val="22"/>
               </w:rPr>
-              <w:t>nts</w:t>
-            </w:r>
-            <w:proofErr w:type="spellEnd"/>
-            <w:r>
-              <w:rPr>
-                <w:i/>
-                <w:sz w:val="22"/>
-              </w:rPr>
               <w:t xml:space="preserve"> </w:t>
             </w:r>
             <w:r>
@@ -2444,36 +2091,9 @@
               </w:rPr>
               <w:t>enthält nicht mehr die zuvor erste Ameise</w:t>
             </w:r>
-          </w:p>
-        </w:tc>
-      </w:tr>
-      <w:tr>
-        <w:tc>
-          <w:tcPr>
-            <w:tcW w:w="2405" w:type="dxa"/>
-          </w:tcPr>
-          <w:p>
-            <w:pPr>
-              <w:keepNext/>
-              <w:keepLines/>
-              <w:rPr>
-                <w:b/>
-                <w:sz w:val="22"/>
-              </w:rPr>
-            </w:pPr>
-            <w:r>
-              <w:rPr>
-                <w:b/>
-                <w:sz w:val="22"/>
-              </w:rPr>
-              <w:t>Ergebnis</w:t>
-            </w:r>
-          </w:p>
-        </w:tc>
-        <w:tc>
-          <w:tcPr>
-            <w:tcW w:w="6657" w:type="dxa"/>
-          </w:tcPr>
+            <w:bookmarkStart w:id="0" w:name="_GoBack"/>
+            <w:bookmarkEnd w:id="0"/>
+          </w:p>
           <w:p>
             <w:pPr>
               <w:rPr>
@@ -2587,21 +2207,7 @@
               <w:rPr>
                 <w:sz w:val="22"/>
               </w:rPr>
-              <w:t xml:space="preserve">Parametrisierter </w:t>
-            </w:r>
-            <w:proofErr w:type="spellStart"/>
-            <w:r>
-              <w:rPr>
-                <w:sz w:val="22"/>
-              </w:rPr>
-              <w:t>JUnit</w:t>
-            </w:r>
-            <w:proofErr w:type="spellEnd"/>
-            <w:r>
-              <w:rPr>
-                <w:sz w:val="22"/>
-              </w:rPr>
-              <w:t>-Test</w:t>
+              <w:t>Parametrisierter JUnit-Test</w:t>
             </w:r>
           </w:p>
         </w:tc>
@@ -2681,27 +2287,11 @@
                 <w:sz w:val="22"/>
               </w:rPr>
             </w:pPr>
-            <w:proofErr w:type="spellStart"/>
-            <w:proofErr w:type="gramStart"/>
-            <w:r>
-              <w:rPr>
-                <w:sz w:val="22"/>
-              </w:rPr>
-              <w:t>notifyColony</w:t>
-            </w:r>
-            <w:proofErr w:type="spellEnd"/>
-            <w:r>
-              <w:rPr>
-                <w:sz w:val="22"/>
-              </w:rPr>
-              <w:t>(</w:t>
-            </w:r>
-            <w:proofErr w:type="gramEnd"/>
-            <w:r>
-              <w:rPr>
-                <w:sz w:val="22"/>
-              </w:rPr>
-              <w:t>)</w:t>
+            <w:r>
+              <w:rPr>
+                <w:sz w:val="22"/>
+              </w:rPr>
+              <w:t>notifyColony()</w:t>
             </w:r>
           </w:p>
           <w:p>
@@ -2754,19 +2344,11 @@
                 <w:sz w:val="22"/>
               </w:rPr>
             </w:pPr>
-            <w:proofErr w:type="gramStart"/>
-            <w:r>
-              <w:rPr>
-                <w:sz w:val="22"/>
-              </w:rPr>
-              <w:t>City(</w:t>
-            </w:r>
-            <w:proofErr w:type="gramEnd"/>
-            <w:r>
-              <w:rPr>
-                <w:sz w:val="22"/>
-              </w:rPr>
-              <w:t>1), City(2</w:t>
+            <w:r>
+              <w:rPr>
+                <w:sz w:val="22"/>
+              </w:rPr>
+              <w:t>City(1), City(2</w:t>
             </w:r>
             <w:r>
               <w:rPr>

</xml_diff>